<commit_message>
Update Test Execution Report.docx
</commit_message>
<xml_diff>
--- a/Test Execution Report.docx
+++ b/Test Execution Report.docx
@@ -39,8 +39,15 @@
       <w:pPr>
         <w:pStyle w:val="Intestazione"/>
         <w:jc w:val="right"/>
+        <w:rPr>
+          <w:lang w:val="en-US"/>
+        </w:rPr>
       </w:pPr>
+      <w:proofErr w:type="spellStart"/>
       <w:r>
+        <w:rPr>
+          <w:lang w:val="en-US"/>
+        </w:rPr>
         <w:t>Boll</w:t>
       </w:r>
       <w:r>
@@ -150,143 +157,225 @@
         </w:drawing>
       </w:r>
       <w:r>
+        <w:rPr>
+          <w:lang w:val="en-US"/>
+        </w:rPr>
         <w:t>icine</w:t>
+      </w:r>
+      <w:proofErr w:type="spellEnd"/>
+    </w:p>
+    <w:p>
+      <w:pPr>
+        <w:pStyle w:val="Intestazione"/>
+        <w:jc w:val="right"/>
+        <w:rPr>
+          <w:lang w:val="en-US"/>
+        </w:rPr>
+      </w:pPr>
+      <w:r>
+        <w:rPr>
+          <w:lang w:val="en-US"/>
+        </w:rPr>
+        <w:t>Test Execution Report</w:t>
       </w:r>
     </w:p>
     <w:p>
       <w:pPr>
         <w:pStyle w:val="Intestazione"/>
         <w:jc w:val="right"/>
+        <w:rPr>
+          <w:lang w:val="en-US"/>
+        </w:rPr>
       </w:pPr>
-      <w:r>
-        <w:t xml:space="preserve">Test </w:t>
-      </w:r>
       <w:proofErr w:type="spellStart"/>
       <w:r>
-        <w:t>Execution</w:t>
+        <w:rPr>
+          <w:lang w:val="en-US"/>
+        </w:rPr>
+        <w:t>Versione</w:t>
       </w:r>
       <w:proofErr w:type="spellEnd"/>
       <w:r>
-        <w:t xml:space="preserve"> Report</w:t>
-      </w:r>
-    </w:p>
-    <w:p>
-      <w:pPr>
-        <w:pStyle w:val="Intestazione"/>
-        <w:jc w:val="right"/>
-      </w:pPr>
-      <w:r>
-        <w:t>Versione 1.0</w:t>
+        <w:rPr>
+          <w:lang w:val="en-US"/>
+        </w:rPr>
+        <w:t xml:space="preserve"> 1.0</w:t>
       </w:r>
     </w:p>
     <w:p>
       <w:pPr>
         <w:pStyle w:val="Corpo"/>
+        <w:rPr>
+          <w:lang w:val="en-US"/>
+        </w:rPr>
       </w:pPr>
     </w:p>
     <w:p>
       <w:pPr>
         <w:pStyle w:val="Corpo"/>
+        <w:rPr>
+          <w:lang w:val="en-US"/>
+        </w:rPr>
       </w:pPr>
     </w:p>
     <w:p>
       <w:pPr>
         <w:pStyle w:val="Corpo"/>
+        <w:rPr>
+          <w:lang w:val="en-US"/>
+        </w:rPr>
       </w:pPr>
     </w:p>
     <w:p>
       <w:pPr>
         <w:pStyle w:val="Corpo"/>
+        <w:rPr>
+          <w:lang w:val="en-US"/>
+        </w:rPr>
       </w:pPr>
     </w:p>
     <w:p>
       <w:pPr>
         <w:pStyle w:val="Corpo"/>
+        <w:rPr>
+          <w:lang w:val="en-US"/>
+        </w:rPr>
       </w:pPr>
     </w:p>
     <w:p>
       <w:pPr>
         <w:pStyle w:val="Corpo"/>
+        <w:rPr>
+          <w:lang w:val="en-US"/>
+        </w:rPr>
       </w:pPr>
     </w:p>
     <w:p>
       <w:pPr>
         <w:pStyle w:val="Corpo"/>
+        <w:rPr>
+          <w:lang w:val="en-US"/>
+        </w:rPr>
       </w:pPr>
     </w:p>
     <w:p>
       <w:pPr>
         <w:pStyle w:val="Corpo"/>
+        <w:rPr>
+          <w:lang w:val="en-US"/>
+        </w:rPr>
       </w:pPr>
     </w:p>
     <w:p>
       <w:pPr>
         <w:pStyle w:val="Corpo"/>
+        <w:rPr>
+          <w:lang w:val="en-US"/>
+        </w:rPr>
       </w:pPr>
     </w:p>
     <w:p>
       <w:pPr>
         <w:pStyle w:val="Corpo"/>
+        <w:rPr>
+          <w:lang w:val="en-US"/>
+        </w:rPr>
       </w:pPr>
     </w:p>
     <w:p>
       <w:pPr>
         <w:pStyle w:val="Corpo"/>
+        <w:rPr>
+          <w:lang w:val="en-US"/>
+        </w:rPr>
       </w:pPr>
     </w:p>
     <w:p>
       <w:pPr>
         <w:pStyle w:val="Corpo"/>
+        <w:rPr>
+          <w:lang w:val="en-US"/>
+        </w:rPr>
       </w:pPr>
     </w:p>
     <w:p>
       <w:pPr>
         <w:pStyle w:val="Corpo"/>
+        <w:rPr>
+          <w:lang w:val="en-US"/>
+        </w:rPr>
       </w:pPr>
     </w:p>
     <w:p>
       <w:pPr>
         <w:pStyle w:val="Corpo"/>
+        <w:rPr>
+          <w:lang w:val="en-US"/>
+        </w:rPr>
       </w:pPr>
     </w:p>
     <w:p>
       <w:pPr>
         <w:pStyle w:val="Corpo"/>
+        <w:rPr>
+          <w:lang w:val="en-US"/>
+        </w:rPr>
       </w:pPr>
     </w:p>
     <w:p>
       <w:pPr>
         <w:pStyle w:val="Corpo"/>
+        <w:rPr>
+          <w:lang w:val="en-US"/>
+        </w:rPr>
       </w:pPr>
     </w:p>
     <w:p>
       <w:pPr>
         <w:pStyle w:val="Corpo"/>
+        <w:rPr>
+          <w:lang w:val="en-US"/>
+        </w:rPr>
       </w:pPr>
     </w:p>
     <w:p>
       <w:pPr>
         <w:pStyle w:val="Corpo"/>
+        <w:rPr>
+          <w:lang w:val="en-US"/>
+        </w:rPr>
       </w:pPr>
     </w:p>
     <w:p>
       <w:pPr>
         <w:pStyle w:val="Corpo"/>
+        <w:rPr>
+          <w:lang w:val="en-US"/>
+        </w:rPr>
       </w:pPr>
     </w:p>
     <w:p>
       <w:pPr>
         <w:pStyle w:val="Corpo"/>
+        <w:rPr>
+          <w:lang w:val="en-US"/>
+        </w:rPr>
       </w:pPr>
     </w:p>
     <w:p>
       <w:pPr>
         <w:pStyle w:val="Corpo"/>
+        <w:rPr>
+          <w:lang w:val="en-US"/>
+        </w:rPr>
       </w:pPr>
     </w:p>
     <w:p>
       <w:pPr>
         <w:pStyle w:val="Corpo"/>
+        <w:rPr>
+          <w:lang w:val="en-US"/>
+        </w:rPr>
       </w:pPr>
     </w:p>
     <w:p>
@@ -1571,6 +1660,7 @@
           <w:lang w:eastAsia="it-IT"/>
         </w:rPr>
       </w:pPr>
+      <w:bookmarkStart w:id="0" w:name="_GoBack"/>
       <w:r>
         <w:rPr>
           <w:rFonts w:ascii="Helvetica Neue" w:eastAsia="Arial Unicode MS" w:hAnsi="Helvetica Neue" w:cs="Arial Unicode MS"/>
@@ -1601,7 +1691,7 @@
       </w:pPr>
       <w:r>
         <w:rPr>
-          <w:lang w:val="en-US" w:eastAsia="it-IT"/>
+          <w:lang w:eastAsia="it-IT"/>
         </w:rPr>
         <w:t xml:space="preserve">Test Case Specification. </w:t>
       </w:r>
@@ -1738,6 +1828,7 @@
         <w:t>riscontrate durante i test.</w:t>
       </w:r>
     </w:p>
+    <w:bookmarkEnd w:id="0"/>
     <w:p/>
     <w:p>
       <w:pPr>
@@ -9951,23 +10042,7 @@
                   <w14:bevel/>
                 </w14:textOutline>
               </w:rPr>
-              <w:t>TER_LU</w:t>
-            </w:r>
-            <w:r>
-              <w:rPr>
-                <w:rFonts w:ascii="Helvetica Neue" w:eastAsia="Arial Unicode MS" w:hAnsi="Helvetica Neue" w:cs="Arial Unicode MS"/>
-                <w:color w:val="000000"/>
-                <w:sz w:val="24"/>
-                <w:szCs w:val="24"/>
-                <w:bdr w:val="nil"/>
-                <w:lang w:eastAsia="it-IT"/>
-                <w14:textOutline w14:w="0" w14:cap="flat" w14:cmpd="sng" w14:algn="ctr">
-                  <w14:noFill/>
-                  <w14:prstDash w14:val="solid"/>
-                  <w14:bevel/>
-                </w14:textOutline>
-              </w:rPr>
-              <w:t>_1_2</w:t>
+              <w:t>TER_LU_1_2</w:t>
             </w:r>
           </w:p>
         </w:tc>
@@ -9995,10 +10070,7 @@
           </w:tcPr>
           <w:p>
             <w:r>
-              <w:t>TC_LU</w:t>
-            </w:r>
-            <w:r>
-              <w:t>_1:2</w:t>
+              <w:t>TC_LU_1:2</w:t>
             </w:r>
           </w:p>
         </w:tc>
@@ -10225,23 +10297,7 @@
                   <w14:bevel/>
                 </w14:textOutline>
               </w:rPr>
-              <w:t>TER_LU</w:t>
-            </w:r>
-            <w:r>
-              <w:rPr>
-                <w:rFonts w:ascii="Helvetica Neue" w:eastAsia="Arial Unicode MS" w:hAnsi="Helvetica Neue" w:cs="Arial Unicode MS"/>
-                <w:color w:val="000000"/>
-                <w:sz w:val="24"/>
-                <w:szCs w:val="24"/>
-                <w:bdr w:val="nil"/>
-                <w:lang w:eastAsia="it-IT"/>
-                <w14:textOutline w14:w="0" w14:cap="flat" w14:cmpd="sng" w14:algn="ctr">
-                  <w14:noFill/>
-                  <w14:prstDash w14:val="solid"/>
-                  <w14:bevel/>
-                </w14:textOutline>
-              </w:rPr>
-              <w:t>_1_3</w:t>
+              <w:t>TER_LU_1_3</w:t>
             </w:r>
           </w:p>
         </w:tc>
@@ -10269,10 +10325,7 @@
           </w:tcPr>
           <w:p>
             <w:r>
-              <w:t>TC_LU</w:t>
-            </w:r>
-            <w:r>
-              <w:t>_1:3</w:t>
+              <w:t>TC_LU_1:3</w:t>
             </w:r>
           </w:p>
         </w:tc>
@@ -10499,23 +10552,7 @@
                   <w14:bevel/>
                 </w14:textOutline>
               </w:rPr>
-              <w:t>TER_LU</w:t>
-            </w:r>
-            <w:r>
-              <w:rPr>
-                <w:rFonts w:ascii="Helvetica Neue" w:eastAsia="Arial Unicode MS" w:hAnsi="Helvetica Neue" w:cs="Arial Unicode MS"/>
-                <w:color w:val="000000"/>
-                <w:sz w:val="24"/>
-                <w:szCs w:val="24"/>
-                <w:bdr w:val="nil"/>
-                <w:lang w:eastAsia="it-IT"/>
-                <w14:textOutline w14:w="0" w14:cap="flat" w14:cmpd="sng" w14:algn="ctr">
-                  <w14:noFill/>
-                  <w14:prstDash w14:val="solid"/>
-                  <w14:bevel/>
-                </w14:textOutline>
-              </w:rPr>
-              <w:t>_1_4</w:t>
+              <w:t>TER_LU_1_4</w:t>
             </w:r>
           </w:p>
         </w:tc>
@@ -10543,10 +10580,7 @@
           </w:tcPr>
           <w:p>
             <w:r>
-              <w:t>TC_LU</w:t>
-            </w:r>
-            <w:r>
-              <w:t>_1:4</w:t>
+              <w:t>TC_LU_1:4</w:t>
             </w:r>
           </w:p>
         </w:tc>
@@ -10773,23 +10807,7 @@
                   <w14:bevel/>
                 </w14:textOutline>
               </w:rPr>
-              <w:t>TER_LU</w:t>
-            </w:r>
-            <w:r>
-              <w:rPr>
-                <w:rFonts w:ascii="Helvetica Neue" w:eastAsia="Arial Unicode MS" w:hAnsi="Helvetica Neue" w:cs="Arial Unicode MS"/>
-                <w:color w:val="000000"/>
-                <w:sz w:val="24"/>
-                <w:szCs w:val="24"/>
-                <w:bdr w:val="nil"/>
-                <w:lang w:eastAsia="it-IT"/>
-                <w14:textOutline w14:w="0" w14:cap="flat" w14:cmpd="sng" w14:algn="ctr">
-                  <w14:noFill/>
-                  <w14:prstDash w14:val="solid"/>
-                  <w14:bevel/>
-                </w14:textOutline>
-              </w:rPr>
-              <w:t>_1_5</w:t>
+              <w:t>TER_LU_1_5</w:t>
             </w:r>
           </w:p>
         </w:tc>
@@ -10817,10 +10835,7 @@
           </w:tcPr>
           <w:p>
             <w:r>
-              <w:t>TC_LU</w:t>
-            </w:r>
-            <w:r>
-              <w:t>_1:5</w:t>
+              <w:t>TC_LU_1:5</w:t>
             </w:r>
           </w:p>
         </w:tc>
@@ -10874,8 +10889,6 @@
               </w:rPr>
               <w:t>Il login va a buon fine perché i dati inseriti sono validi</w:t>
             </w:r>
-            <w:bookmarkStart w:id="0" w:name="_GoBack"/>
-            <w:bookmarkEnd w:id="0"/>
           </w:p>
         </w:tc>
       </w:tr>

</xml_diff>